<commit_message>
Created a pdf version of documentation
</commit_message>
<xml_diff>
--- a/Documentation.docx
+++ b/Documentation.docx
@@ -26,22 +26,13 @@
     </w:p>
     <w:p>
       <w:r>
-        <w:t xml:space="preserve">The dataset for this analysis </w:t>
-      </w:r>
-      <w:proofErr w:type="gramStart"/>
-      <w:r>
-        <w:t>is sourced</w:t>
-      </w:r>
-      <w:proofErr w:type="gramEnd"/>
-      <w:r>
-        <w:t xml:space="preserve"> from Kaggle</w:t>
+        <w:t>The dataset for this analysis is sourced from Kaggle</w:t>
       </w:r>
       <w:sdt>
         <w:sdtPr>
           <w:id w:val="1258866265"/>
           <w:citation/>
         </w:sdtPr>
-        <w:sdtEndPr/>
         <w:sdtContent>
           <w:r>
             <w:fldChar w:fldCharType="begin"/>
@@ -127,27 +118,7 @@
           <w:sz w:val="22"/>
           <w:szCs w:val="22"/>
         </w:rPr>
-        <w:t xml:space="preserve"> and the Peugeot 207, over two journeys each. The merged dataset's initial review highlighted common difficulties associated with real-world data, such as missing values and numerical representation errors. Numeric columns with decimal commas </w:t>
-      </w:r>
-      <w:proofErr w:type="gramStart"/>
-      <w:r>
-        <w:rPr>
-          <w:rFonts w:asciiTheme="minorHAnsi" w:eastAsiaTheme="minorEastAsia" w:hAnsiTheme="minorHAnsi" w:cstheme="minorBidi"/>
-          <w:color w:val="auto"/>
-          <w:sz w:val="22"/>
-          <w:szCs w:val="22"/>
-        </w:rPr>
-        <w:t>were transformed</w:t>
-      </w:r>
-      <w:proofErr w:type="gramEnd"/>
-      <w:r>
-        <w:rPr>
-          <w:rFonts w:asciiTheme="minorHAnsi" w:eastAsiaTheme="minorEastAsia" w:hAnsiTheme="minorHAnsi" w:cstheme="minorBidi"/>
-          <w:color w:val="auto"/>
-          <w:sz w:val="22"/>
-          <w:szCs w:val="22"/>
-        </w:rPr>
-        <w:t xml:space="preserve"> to the required float format. </w:t>
+        <w:t xml:space="preserve"> and the Peugeot 207, over two journeys each. The merged dataset's initial review highlighted common difficulties associated with real-world data, such as missing values and numerical representation errors. Numeric columns with decimal commas were transformed to the required float format. </w:t>
       </w:r>
     </w:p>
     <w:p>
@@ -159,7 +130,6 @@
           <w:id w:val="-852728246"/>
           <w:citation/>
         </w:sdtPr>
-        <w:sdtEndPr/>
         <w:sdtContent>
           <w:r>
             <w:fldChar w:fldCharType="begin"/>
@@ -293,23 +263,7 @@
     </w:p>
     <w:p>
       <w:r>
-        <w:t xml:space="preserve">Prior to feature selection, a visualisation of the distribution of each sensor reading </w:t>
-      </w:r>
-      <w:proofErr w:type="gramStart"/>
-      <w:r>
-        <w:t>was performed</w:t>
-      </w:r>
-      <w:proofErr w:type="gramEnd"/>
-      <w:r>
-        <w:t xml:space="preserve"> to examine the data's spread and skewness. The seaborn and matplotlib libraries </w:t>
-      </w:r>
-      <w:proofErr w:type="gramStart"/>
-      <w:r>
-        <w:t>were used</w:t>
-      </w:r>
-      <w:proofErr w:type="gramEnd"/>
-      <w:r>
-        <w:t xml:space="preserve"> to generate histograms, which revealed </w:t>
+        <w:t xml:space="preserve">Prior to feature selection, a visualisation of the distribution of each sensor reading was performed to examine the data's spread and skewness. The seaborn and matplotlib libraries were used to generate histograms, which revealed </w:t>
       </w:r>
       <w:r>
         <w:t>valuable information</w:t>
@@ -322,7 +276,6 @@
           <w:id w:val="65154600"/>
           <w:citation/>
         </w:sdtPr>
-        <w:sdtEndPr/>
         <w:sdtContent>
           <w:r>
             <w:fldChar w:fldCharType="begin"/>
@@ -359,22 +312,13 @@
         <w:keepNext/>
       </w:pPr>
       <w:r>
-        <w:t xml:space="preserve">The Random Forest method </w:t>
-      </w:r>
-      <w:proofErr w:type="gramStart"/>
-      <w:r>
-        <w:t>was used</w:t>
-      </w:r>
-      <w:proofErr w:type="gramEnd"/>
-      <w:r>
-        <w:t xml:space="preserve"> to assess feature relevance, ranking features according to their influence on classification outcomes. The literature validates the effectiveness of this strategy for feature selection.</w:t>
+        <w:t>The Random Forest method was used to assess feature relevance, ranking features according to their influence on classification outcomes. The literature validates the effectiveness of this strategy for feature selection.</w:t>
       </w:r>
       <w:sdt>
         <w:sdtPr>
           <w:id w:val="-1284492848"/>
           <w:citation/>
         </w:sdtPr>
-        <w:sdtEndPr/>
         <w:sdtContent>
           <w:r>
             <w:fldChar w:fldCharType="begin"/>
@@ -498,22 +442,13 @@
     </w:p>
     <w:p>
       <w:r>
-        <w:t xml:space="preserve">The target variable's class distribution was significantly imbalanced, creating a potential bias in predictive models. To remedy this, the Synthetic Minority Over-sampling Technique (SMOTE) </w:t>
-      </w:r>
-      <w:proofErr w:type="gramStart"/>
-      <w:r>
-        <w:t>was used</w:t>
-      </w:r>
-      <w:proofErr w:type="gramEnd"/>
-      <w:r>
-        <w:t xml:space="preserve"> to generate synthetic samples from minority classes, resulting in a balanced dataset</w:t>
+        <w:t>The target variable's class distribution was significantly imbalanced, creating a potential bias in predictive models. To remedy this, the Synthetic Minority Over-sampling Technique (SMOTE) was used to generate synthetic samples from minority classes, resulting in a balanced dataset</w:t>
       </w:r>
       <w:sdt>
         <w:sdtPr>
           <w:id w:val="-940377321"/>
           <w:citation/>
         </w:sdtPr>
-        <w:sdtEndPr/>
         <w:sdtContent>
           <w:r>
             <w:fldChar w:fldCharType="begin"/>
@@ -561,30 +496,13 @@
     </w:p>
     <w:p>
       <w:r>
-        <w:t xml:space="preserve">Hyperparameter tweaking </w:t>
-      </w:r>
-      <w:proofErr w:type="gramStart"/>
-      <w:r>
-        <w:t>was required</w:t>
-      </w:r>
-      <w:proofErr w:type="gramEnd"/>
-      <w:r>
-        <w:t xml:space="preserve"> for the k-Nearest Neighbours (kNN) classifier to determine the ideal number of neighbours for prediction. Although k=1 resulted in the maximum accuracy, it was prone to overfitting, as indicated by the disproportionate accuracy trade-off between classes. As a result, k=5 </w:t>
-      </w:r>
-      <w:proofErr w:type="gramStart"/>
-      <w:r>
-        <w:t>was chosen</w:t>
-      </w:r>
-      <w:proofErr w:type="gramEnd"/>
-      <w:r>
-        <w:t xml:space="preserve"> for its balance of accuracy and generalisation, as supported by the model complexity considerations stated by James et al</w:t>
+        <w:t>Hyperparameter tweaking was required for the k-Nearest Neighbours (kNN) classifier to determine the ideal number of neighbours for prediction. Although k=1 resulted in the maximum accuracy, it was prone to overfitting, as indicated by the disproportionate accuracy trade-off between classes. As a result, k=5 was chosen for its balance of accuracy and generalisation, as supported by the model complexity considerations stated by James et al</w:t>
       </w:r>
       <w:sdt>
         <w:sdtPr>
           <w:id w:val="-1775619404"/>
           <w:citation/>
         </w:sdtPr>
-        <w:sdtEndPr/>
         <w:sdtContent>
           <w:r>
             <w:fldChar w:fldCharType="begin"/>
@@ -618,21 +536,13 @@
     </w:p>
     <w:p>
       <w:r>
-        <w:t xml:space="preserve">Each preprocessing step </w:t>
-      </w:r>
-      <w:proofErr w:type="gramStart"/>
-      <w:r>
-        <w:t xml:space="preserve">was </w:t>
+        <w:t xml:space="preserve">Each preprocessing step was </w:t>
       </w:r>
       <w:r>
         <w:t xml:space="preserve">methodically </w:t>
       </w:r>
       <w:r>
-        <w:t>documented</w:t>
-      </w:r>
-      <w:proofErr w:type="gramEnd"/>
-      <w:r>
-        <w:t xml:space="preserve"> with code comments to clarify the reasons behind decisions, assuring the study's transparency and </w:t>
+        <w:t xml:space="preserve">documented with code comments to clarify the reasons behind decisions, assuring the study's transparency and </w:t>
       </w:r>
       <w:r>
         <w:t>reproducibility.</w:t>
@@ -659,15 +569,7 @@
     </w:p>
     <w:p>
       <w:r>
-        <w:t xml:space="preserve">Three classifiers </w:t>
-      </w:r>
-      <w:proofErr w:type="gramStart"/>
-      <w:r>
-        <w:t>were selected</w:t>
-      </w:r>
-      <w:proofErr w:type="gramEnd"/>
-      <w:r>
-        <w:t xml:space="preserve"> for the comparison analysis based on their popularity in the machine learning domain and their various operating principles, which provide a comprehensive perspective on the dataset's predictability:</w:t>
+        <w:t>Three classifiers were selected for the comparison analysis based on their popularity in the machine learning domain and their various operating principles, which provide a comprehensive perspective on the dataset's predictability:</w:t>
       </w:r>
     </w:p>
     <w:p>
@@ -686,15 +588,7 @@
         <w:t xml:space="preserve">SVMs with Linear Kernel: </w:t>
       </w:r>
       <w:r>
-        <w:t xml:space="preserve">The SVM </w:t>
-      </w:r>
-      <w:proofErr w:type="gramStart"/>
-      <w:r>
-        <w:t>was chosen</w:t>
-      </w:r>
-      <w:proofErr w:type="gramEnd"/>
-      <w:r>
-        <w:t xml:space="preserve"> for its success in high-dimensional spaces and ability to separate linearly, and it was setup with a linear kernel to cater to the dataset's linearly separable features.</w:t>
+        <w:t>The SVM was chosen for its success in high-dimensional spaces and ability to separate linearly, and it was setup with a linear kernel to cater to the dataset's linearly separable features.</w:t>
       </w:r>
     </w:p>
     <w:p>
@@ -720,15 +614,7 @@
         <w:t>A</w:t>
       </w:r>
       <w:r>
-        <w:t xml:space="preserve"> probabilistic classifier well-suited for binary classification tasks, </w:t>
-      </w:r>
-      <w:proofErr w:type="gramStart"/>
-      <w:r>
-        <w:t>was used</w:t>
-      </w:r>
-      <w:proofErr w:type="gramEnd"/>
-      <w:r>
-        <w:t xml:space="preserve"> to set a baseline for performance, leveraging its simple implementation and interpretability.</w:t>
+        <w:t xml:space="preserve"> probabilistic classifier well-suited for binary classification tasks, was used to set a baseline for performance, leveraging its simple implementation and interpretability.</w:t>
       </w:r>
       <w:r>
         <w:rPr>
@@ -759,15 +645,7 @@
         <w:t xml:space="preserve">K-Nearest Neighbors (kNN): </w:t>
       </w:r>
       <w:r>
-        <w:t xml:space="preserve">a simple and effective non-parametric classifier used for classification problems. The decision to choose k=5 rather than k=1, despite the latter offering higher accuracy, </w:t>
-      </w:r>
-      <w:proofErr w:type="gramStart"/>
-      <w:r>
-        <w:t>was motivated</w:t>
-      </w:r>
-      <w:proofErr w:type="gramEnd"/>
-      <w:r>
-        <w:t xml:space="preserve"> by a desire to avoid overfitting and ensure the model's generalisation to new, previously unseen data.</w:t>
+        <w:t>a simple and effective non-parametric classifier used for classification problems. The decision to choose k=5 rather than k=1, despite the latter offering higher accuracy, was motivated by a desire to avoid overfitting and ensure the model's generalisation to new, previously unseen data.</w:t>
       </w:r>
     </w:p>
     <w:p>
@@ -780,36 +658,12 @@
     </w:p>
     <w:p>
       <w:r>
-        <w:t xml:space="preserve">The dataset </w:t>
-      </w:r>
-      <w:proofErr w:type="gramStart"/>
-      <w:r>
-        <w:t>was divided</w:t>
-      </w:r>
-      <w:proofErr w:type="gramEnd"/>
-      <w:r>
-        <w:t xml:space="preserve"> into training and testing sets using a 70:30 ratio. Given the observed imbalance in the target variable's class distribution, SMOTE </w:t>
-      </w:r>
-      <w:proofErr w:type="gramStart"/>
-      <w:r>
-        <w:t>was used</w:t>
-      </w:r>
-      <w:proofErr w:type="gramEnd"/>
-      <w:r>
-        <w:t xml:space="preserve"> to the training data to generate new examples, thereby correcting the imbalance, and creating a more equitable learning environment for the classifiers. </w:t>
-      </w:r>
-    </w:p>
-    <w:p>
-      <w:r>
-        <w:t xml:space="preserve">GridSearchCV </w:t>
-      </w:r>
-      <w:proofErr w:type="gramStart"/>
-      <w:r>
-        <w:t>was used</w:t>
-      </w:r>
-      <w:proofErr w:type="gramEnd"/>
-      <w:r>
-        <w:t xml:space="preserve"> to tune hyperparameters, particularly for the kNN classifier, by iterating through a predefined range of neighbours to find the ideal value for k. The final set of k=5 neighbours established a compromise between accuracy and model complexity.</w:t>
+        <w:t xml:space="preserve">The dataset was divided into training and testing sets using a 70:30 ratio. Given the observed imbalance in the target variable's class distribution, SMOTE was used to the training data to generate new examples, thereby correcting the imbalance, and creating a more equitable learning environment for the classifiers. </w:t>
+      </w:r>
+    </w:p>
+    <w:p>
+      <w:r>
+        <w:t>GridSearchCV was used to tune hyperparameters, particularly for the kNN classifier, by iterating through a predefined range of neighbours to find the ideal value for k. The final set of k=5 neighbours established a compromise between accuracy and model complexity.</w:t>
       </w:r>
       <w:r>
         <w:t xml:space="preserve"> </w:t>
@@ -825,23 +679,7 @@
     </w:p>
     <w:p>
       <w:r>
-        <w:t xml:space="preserve">The performance of each classifier </w:t>
-      </w:r>
-      <w:proofErr w:type="gramStart"/>
-      <w:r>
-        <w:t>was evaluated</w:t>
-      </w:r>
-      <w:proofErr w:type="gramEnd"/>
-      <w:r>
-        <w:t xml:space="preserve"> using cross-validation to ensure robustness. Metrics such as precision, recall, and F1-score </w:t>
-      </w:r>
-      <w:proofErr w:type="gramStart"/>
-      <w:r>
-        <w:t>were computed</w:t>
-      </w:r>
-      <w:proofErr w:type="gramEnd"/>
-      <w:r>
-        <w:t xml:space="preserve"> and reported for each class, providing a multidimensional view of each classifier’s performance.</w:t>
+        <w:t>The performance of each classifier was evaluated using cross-validation to ensure robustness. Metrics such as precision, recall, and F1-score were computed and reported for each class, providing a multidimensional view of each classifier’s performance.</w:t>
       </w:r>
       <w:r>
         <w:t xml:space="preserve"> Figure 3 presents a summary of the classification report for each classifier.</w:t>
@@ -935,15 +773,7 @@
         <w:t xml:space="preserve">• Support Vector Machine (SVM) </w:t>
       </w:r>
       <w:r>
-        <w:t xml:space="preserve">demonstrated moderate precision and recall, indicating reasonable performance yet room for improvement, especially in distinguishing between </w:t>
-      </w:r>
-      <w:proofErr w:type="gramStart"/>
-      <w:r>
-        <w:t>some of</w:t>
-      </w:r>
-      <w:proofErr w:type="gramEnd"/>
-      <w:r>
-        <w:t xml:space="preserve"> the classes.</w:t>
+        <w:t>demonstrated moderate precision and recall, indicating reasonable performance yet room for improvement, especially in distinguishing between some of the classes.</w:t>
       </w:r>
     </w:p>
     <w:p>
@@ -970,15 +800,7 @@
         <w:t>exhibited superior performance across all metrics, particularly for class 1, where it achieved a near-perfect p</w:t>
       </w:r>
       <w:r>
-        <w:t xml:space="preserve">recision and recall. The trade-off in selecting k=5 </w:t>
-      </w:r>
-      <w:proofErr w:type="gramStart"/>
-      <w:r>
-        <w:t>was justified</w:t>
-      </w:r>
-      <w:proofErr w:type="gramEnd"/>
-      <w:r>
-        <w:t xml:space="preserve"> by the enhanced generalisation as evidenced by the consistency across classes.</w:t>
+        <w:t>recision and recall. The trade-off in selecting k=5 was justified by the enhanced generalisation as evidenced by the consistency across classes.</w:t>
       </w:r>
     </w:p>
     <w:p>
@@ -1112,7 +934,6 @@
           <w:docPartUnique/>
         </w:docPartObj>
       </w:sdtPr>
-      <w:sdtEndPr/>
       <w:sdtContent>
         <w:p>
           <w:pPr>
@@ -1127,7 +948,6 @@
             <w:id w:val="-573587230"/>
             <w:bibliography/>
           </w:sdtPr>
-          <w:sdtEndPr/>
           <w:sdtContent>
             <w:p>
               <w:pPr>

</xml_diff>